<commit_message>
Add UI Mockups to documentation
</commit_message>
<xml_diff>
--- a/Documentation/Introduction.docx
+++ b/Documentation/Introduction.docx
@@ -105,8 +105,6 @@
         </w:rPr>
         <w:t xml:space="preserve">should </w:t>
       </w:r>
-      <w:bookmarkStart w:id="0" w:name="_GoBack"/>
-      <w:bookmarkEnd w:id="0"/>
       <w:r>
         <w:rPr>
           <w:sz w:val="24"/>
@@ -133,7 +131,21 @@
           <w:sz w:val="24"/>
           <w:szCs w:val="24"/>
         </w:rPr>
-        <w:t xml:space="preserve"> design our project based on UML diagrams. We used Microsoft Visio 2013 to draw those designs. After that we decided to draw UI moqups for the whole system by using online tool call </w:t>
+        <w:t xml:space="preserve"> design our project based on UML diagrams. We used Microsoft Visio 2013 to draw those designs. After that we decided to draw UI mo</w:t>
+      </w:r>
+      <w:r>
+        <w:rPr>
+          <w:sz w:val="24"/>
+          <w:szCs w:val="24"/>
+        </w:rPr>
+        <w:t>ck</w:t>
+      </w:r>
+      <w:r>
+        <w:rPr>
+          <w:sz w:val="24"/>
+          <w:szCs w:val="24"/>
+        </w:rPr>
+        <w:t xml:space="preserve">ups for the whole system by using online tool call </w:t>
       </w:r>
       <w:r>
         <w:rPr>
@@ -163,17 +175,7 @@
           <w:sz w:val="24"/>
           <w:szCs w:val="24"/>
         </w:rPr>
-        <w:t>Student E</w:t>
-      </w:r>
-      <w:r>
-        <w:rPr>
-          <w:rFonts w:eastAsia="Times New Roman"/>
-          <w:b/>
-          <w:color w:val="000000"/>
-          <w:sz w:val="24"/>
-          <w:szCs w:val="24"/>
-        </w:rPr>
-        <w:t>nrolment system requirements</w:t>
+        <w:t>Student Enrolment system requirements</w:t>
       </w:r>
     </w:p>
     <w:p>
@@ -194,25 +196,7 @@
           <w:sz w:val="24"/>
           <w:szCs w:val="24"/>
         </w:rPr>
-        <w:t xml:space="preserve">These are the requirement for the project. There are </w:t>
-      </w:r>
-      <w:r>
-        <w:rPr>
-          <w:rFonts w:eastAsia="Times New Roman"/>
-          <w:color w:val="000000"/>
-          <w:sz w:val="24"/>
-          <w:szCs w:val="24"/>
-        </w:rPr>
-        <w:t>few</w:t>
-      </w:r>
-      <w:r>
-        <w:rPr>
-          <w:rFonts w:eastAsia="Times New Roman"/>
-          <w:color w:val="000000"/>
-          <w:sz w:val="24"/>
-          <w:szCs w:val="24"/>
-        </w:rPr>
-        <w:t xml:space="preserve"> optional requirements in the list. We didn’t design those requirements yet. Because we have to complete this project in 3 weeks of period. If we can finish the project before expected time, we willing to add those requirements as well.</w:t>
+        <w:t>These are the requirement for the project. There are few optional requirements in the list. We didn’t design those requirements yet. Because we have to complete this project in 3 weeks of period. If we can finish the project before expected time, we willing to add those requirements as well.</w:t>
       </w:r>
     </w:p>
     <w:p>
@@ -462,25 +446,7 @@
           <w:sz w:val="24"/>
           <w:szCs w:val="24"/>
         </w:rPr>
-        <w:t xml:space="preserve">view student </w:t>
-      </w:r>
-      <w:r>
-        <w:rPr>
-          <w:rFonts w:eastAsia="Times New Roman"/>
-          <w:color w:val="000000"/>
-          <w:sz w:val="24"/>
-          <w:szCs w:val="24"/>
-        </w:rPr>
-        <w:t>attendance</w:t>
-      </w:r>
-      <w:r>
-        <w:rPr>
-          <w:rFonts w:eastAsia="Times New Roman"/>
-          <w:color w:val="000000"/>
-          <w:sz w:val="24"/>
-          <w:szCs w:val="24"/>
-        </w:rPr>
-        <w:t xml:space="preserve"> (optional)</w:t>
+        <w:t>view student attendance (optional)</w:t>
       </w:r>
     </w:p>
     <w:p>
@@ -660,6 +626,8 @@
           <w:szCs w:val="24"/>
         </w:rPr>
       </w:pPr>
+      <w:bookmarkStart w:id="0" w:name="_GoBack"/>
+      <w:bookmarkEnd w:id="0"/>
     </w:p>
     <w:p>
       <w:pPr>
@@ -1118,6 +1086,80 @@
           <w:szCs w:val="24"/>
         </w:rPr>
         <w:lastRenderedPageBreak/>
+        <mc:AlternateContent>
+          <mc:Choice Requires="wps">
+            <w:drawing>
+              <wp:anchor distT="0" distB="0" distL="114300" distR="114300" simplePos="0" relativeHeight="251666432" behindDoc="0" locked="0" layoutInCell="1" allowOverlap="1">
+                <wp:simplePos x="0" y="0"/>
+                <wp:positionH relativeFrom="column">
+                  <wp:posOffset>2217761</wp:posOffset>
+                </wp:positionH>
+                <wp:positionV relativeFrom="paragraph">
+                  <wp:posOffset>6824</wp:posOffset>
+                </wp:positionV>
+                <wp:extent cx="3753135" cy="689127"/>
+                <wp:effectExtent l="0" t="0" r="0" b="0"/>
+                <wp:wrapNone/>
+                <wp:docPr id="13" name="Rectangle 13"/>
+                <wp:cNvGraphicFramePr/>
+                <a:graphic xmlns:a="http://schemas.openxmlformats.org/drawingml/2006/main">
+                  <a:graphicData uri="http://schemas.microsoft.com/office/word/2010/wordprocessingShape">
+                    <wps:wsp>
+                      <wps:cNvSpPr/>
+                      <wps:spPr>
+                        <a:xfrm>
+                          <a:off x="0" y="0"/>
+                          <a:ext cx="3753135" cy="689127"/>
+                        </a:xfrm>
+                        <a:prstGeom prst="rect">
+                          <a:avLst/>
+                        </a:prstGeom>
+                        <a:ln>
+                          <a:noFill/>
+                        </a:ln>
+                      </wps:spPr>
+                      <wps:style>
+                        <a:lnRef idx="2">
+                          <a:schemeClr val="accent6"/>
+                        </a:lnRef>
+                        <a:fillRef idx="1">
+                          <a:schemeClr val="lt1"/>
+                        </a:fillRef>
+                        <a:effectRef idx="0">
+                          <a:schemeClr val="accent6"/>
+                        </a:effectRef>
+                        <a:fontRef idx="minor">
+                          <a:schemeClr val="dk1"/>
+                        </a:fontRef>
+                      </wps:style>
+                      <wps:bodyPr rot="0" spcFirstLastPara="0" vertOverflow="overflow" horzOverflow="overflow" vert="horz" wrap="square" lIns="91440" tIns="45720" rIns="91440" bIns="45720" numCol="1" spcCol="0" rtlCol="0" fromWordArt="0" anchor="ctr" anchorCtr="0" forceAA="0" compatLnSpc="1">
+                        <a:prstTxWarp prst="textNoShape">
+                          <a:avLst/>
+                        </a:prstTxWarp>
+                        <a:noAutofit/>
+                      </wps:bodyPr>
+                    </wps:wsp>
+                  </a:graphicData>
+                </a:graphic>
+                <wp14:sizeRelV relativeFrom="margin">
+                  <wp14:pctHeight>0</wp14:pctHeight>
+                </wp14:sizeRelV>
+              </wp:anchor>
+            </w:drawing>
+          </mc:Choice>
+          <mc:Fallback>
+            <w:pict>
+              <v:rect w14:anchorId="7A9BAF4F" id="Rectangle 13" o:spid="_x0000_s1026" style="position:absolute;margin-left:174.65pt;margin-top:.55pt;width:295.5pt;height:54.25pt;z-index:251666432;visibility:visible;mso-wrap-style:square;mso-height-percent:0;mso-wrap-distance-left:9pt;mso-wrap-distance-top:0;mso-wrap-distance-right:9pt;mso-wrap-distance-bottom:0;mso-position-horizontal:absolute;mso-position-horizontal-relative:text;mso-position-vertical:absolute;mso-position-vertical-relative:text;mso-height-percent:0;mso-height-relative:margin;v-text-anchor:middle" o:gfxdata="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" fillcolor="white [3201]" stroked="f" strokeweight="1pt"/>
+            </w:pict>
+          </mc:Fallback>
+        </mc:AlternateContent>
+      </w:r>
+      <w:r>
+        <w:rPr>
+          <w:noProof/>
+          <w:sz w:val="24"/>
+          <w:szCs w:val="24"/>
+        </w:rPr>
         <w:drawing>
           <wp:inline distT="0" distB="0" distL="0" distR="0">
             <wp:extent cx="5943600" cy="5781675"/>
@@ -1218,6 +1260,893 @@
         </w:rPr>
       </w:pPr>
     </w:p>
+    <w:p>
+      <w:pPr>
+        <w:tabs>
+          <w:tab w:val="left" w:pos="3060"/>
+        </w:tabs>
+        <w:rPr>
+          <w:sz w:val="24"/>
+          <w:szCs w:val="24"/>
+        </w:rPr>
+      </w:pPr>
+    </w:p>
+    <w:p>
+      <w:pPr>
+        <w:tabs>
+          <w:tab w:val="left" w:pos="3060"/>
+        </w:tabs>
+        <w:rPr>
+          <w:sz w:val="24"/>
+          <w:szCs w:val="24"/>
+        </w:rPr>
+      </w:pPr>
+    </w:p>
+    <w:p>
+      <w:pPr>
+        <w:tabs>
+          <w:tab w:val="left" w:pos="3060"/>
+        </w:tabs>
+        <w:rPr>
+          <w:sz w:val="24"/>
+          <w:szCs w:val="24"/>
+        </w:rPr>
+      </w:pPr>
+    </w:p>
+    <w:p>
+      <w:pPr>
+        <w:tabs>
+          <w:tab w:val="left" w:pos="3060"/>
+        </w:tabs>
+        <w:rPr>
+          <w:sz w:val="24"/>
+          <w:szCs w:val="24"/>
+        </w:rPr>
+      </w:pPr>
+    </w:p>
+    <w:p>
+      <w:pPr>
+        <w:tabs>
+          <w:tab w:val="left" w:pos="3060"/>
+        </w:tabs>
+        <w:rPr>
+          <w:sz w:val="24"/>
+          <w:szCs w:val="24"/>
+        </w:rPr>
+      </w:pPr>
+    </w:p>
+    <w:p>
+      <w:pPr>
+        <w:rPr>
+          <w:b/>
+          <w:sz w:val="40"/>
+          <w:szCs w:val="40"/>
+        </w:rPr>
+      </w:pPr>
+      <w:r>
+        <w:rPr>
+          <w:b/>
+          <w:sz w:val="40"/>
+          <w:szCs w:val="40"/>
+        </w:rPr>
+        <w:lastRenderedPageBreak/>
+        <w:t xml:space="preserve">UI </w:t>
+      </w:r>
+      <w:r>
+        <w:rPr>
+          <w:b/>
+          <w:sz w:val="40"/>
+          <w:szCs w:val="40"/>
+        </w:rPr>
+        <w:t>Mockups</w:t>
+      </w:r>
+    </w:p>
+    <w:p>
+      <w:pPr>
+        <w:rPr>
+          <w:b/>
+          <w:sz w:val="40"/>
+          <w:szCs w:val="40"/>
+        </w:rPr>
+      </w:pPr>
+    </w:p>
+    <w:p>
+      <w:pPr>
+        <w:pStyle w:val="ListParagraph"/>
+        <w:numPr>
+          <w:ilvl w:val="0"/>
+          <w:numId w:val="2"/>
+        </w:numPr>
+        <w:rPr>
+          <w:b/>
+        </w:rPr>
+      </w:pPr>
+      <w:r>
+        <w:t xml:space="preserve">Used Technologies :- </w:t>
+      </w:r>
+      <w:r>
+        <w:t>moqups.com</w:t>
+      </w:r>
+    </w:p>
+    <w:p>
+      <w:pPr>
+        <w:ind w:left="3600"/>
+        <w:rPr>
+          <w:b/>
+        </w:rPr>
+      </w:pPr>
+      <w:r>
+        <w:rPr>
+          <w:b/>
+          <w:noProof/>
+        </w:rPr>
+        <w:drawing>
+          <wp:anchor distT="0" distB="0" distL="114300" distR="114300" simplePos="0" relativeHeight="251658240" behindDoc="0" locked="0" layoutInCell="1" allowOverlap="1" wp14:anchorId="74CD55A4" wp14:editId="045B6294">
+            <wp:simplePos x="0" y="0"/>
+            <wp:positionH relativeFrom="column">
+              <wp:posOffset>126862</wp:posOffset>
+            </wp:positionH>
+            <wp:positionV relativeFrom="paragraph">
+              <wp:posOffset>421337</wp:posOffset>
+            </wp:positionV>
+            <wp:extent cx="5943600" cy="2648585"/>
+            <wp:effectExtent l="0" t="0" r="0" b="0"/>
+            <wp:wrapSquare wrapText="bothSides"/>
+            <wp:docPr id="2" name="Picture 2"/>
+            <wp:cNvGraphicFramePr>
+              <a:graphicFrameLocks xmlns:a="http://schemas.openxmlformats.org/drawingml/2006/main" noChangeAspect="1"/>
+            </wp:cNvGraphicFramePr>
+            <a:graphic xmlns:a="http://schemas.openxmlformats.org/drawingml/2006/main">
+              <a:graphicData uri="http://schemas.openxmlformats.org/drawingml/2006/picture">
+                <pic:pic xmlns:pic="http://schemas.openxmlformats.org/drawingml/2006/picture">
+                  <pic:nvPicPr>
+                    <pic:cNvPr id="2" name="Admin.PNG"/>
+                    <pic:cNvPicPr/>
+                  </pic:nvPicPr>
+                  <pic:blipFill>
+                    <a:blip r:embed="rId11">
+                      <a:extLst>
+                        <a:ext uri="{28A0092B-C50C-407E-A947-70E740481C1C}">
+                          <a14:useLocalDpi xmlns:a14="http://schemas.microsoft.com/office/drawing/2010/main" val="0"/>
+                        </a:ext>
+                      </a:extLst>
+                    </a:blip>
+                    <a:stretch>
+                      <a:fillRect/>
+                    </a:stretch>
+                  </pic:blipFill>
+                  <pic:spPr>
+                    <a:xfrm>
+                      <a:off x="0" y="0"/>
+                      <a:ext cx="5943600" cy="2648585"/>
+                    </a:xfrm>
+                    <a:prstGeom prst="rect">
+                      <a:avLst/>
+                    </a:prstGeom>
+                  </pic:spPr>
+                </pic:pic>
+              </a:graphicData>
+            </a:graphic>
+          </wp:anchor>
+        </w:drawing>
+      </w:r>
+      <w:r>
+        <w:rPr>
+          <w:b/>
+        </w:rPr>
+        <w:t>Admin :-</w:t>
+      </w:r>
+    </w:p>
+    <w:p>
+      <w:pPr>
+        <w:rPr>
+          <w:b/>
+        </w:rPr>
+      </w:pPr>
+      <w:r>
+        <w:rPr>
+          <w:b/>
+        </w:rPr>
+        <w:tab/>
+      </w:r>
+      <w:r>
+        <w:rPr>
+          <w:b/>
+        </w:rPr>
+        <w:tab/>
+      </w:r>
+      <w:r>
+        <w:rPr>
+          <w:b/>
+        </w:rPr>
+        <w:tab/>
+      </w:r>
+      <w:r>
+        <w:rPr>
+          <w:b/>
+        </w:rPr>
+        <w:tab/>
+      </w:r>
+      <w:r>
+        <w:rPr>
+          <w:b/>
+        </w:rPr>
+        <w:tab/>
+      </w:r>
+    </w:p>
+    <w:p>
+      <w:pPr>
+        <w:rPr>
+          <w:b/>
+        </w:rPr>
+      </w:pPr>
+      <w:r>
+        <w:rPr>
+          <w:b/>
+        </w:rPr>
+        <w:tab/>
+      </w:r>
+      <w:r>
+        <w:rPr>
+          <w:b/>
+        </w:rPr>
+        <w:tab/>
+      </w:r>
+      <w:r>
+        <w:rPr>
+          <w:b/>
+        </w:rPr>
+        <w:tab/>
+      </w:r>
+      <w:r>
+        <w:rPr>
+          <w:b/>
+        </w:rPr>
+        <w:tab/>
+      </w:r>
+      <w:r>
+        <w:rPr>
+          <w:b/>
+        </w:rPr>
+        <w:tab/>
+        <w:t xml:space="preserve">Coordinator :- </w:t>
+      </w:r>
+    </w:p>
+    <w:p>
+      <w:pPr>
+        <w:rPr>
+          <w:b/>
+        </w:rPr>
+      </w:pPr>
+      <w:r>
+        <w:rPr>
+          <w:b/>
+          <w:noProof/>
+        </w:rPr>
+        <w:drawing>
+          <wp:anchor distT="0" distB="0" distL="114300" distR="114300" simplePos="0" relativeHeight="251659264" behindDoc="1" locked="0" layoutInCell="1" allowOverlap="1" wp14:anchorId="7B1A9257" wp14:editId="456CFD7B">
+            <wp:simplePos x="0" y="0"/>
+            <wp:positionH relativeFrom="margin">
+              <wp:posOffset>259250</wp:posOffset>
+            </wp:positionH>
+            <wp:positionV relativeFrom="paragraph">
+              <wp:posOffset>153556</wp:posOffset>
+            </wp:positionV>
+            <wp:extent cx="5943600" cy="2832100"/>
+            <wp:effectExtent l="0" t="0" r="0" b="6350"/>
+            <wp:wrapNone/>
+            <wp:docPr id="6" name="Picture 6"/>
+            <wp:cNvGraphicFramePr>
+              <a:graphicFrameLocks xmlns:a="http://schemas.openxmlformats.org/drawingml/2006/main" noChangeAspect="1"/>
+            </wp:cNvGraphicFramePr>
+            <a:graphic xmlns:a="http://schemas.openxmlformats.org/drawingml/2006/main">
+              <a:graphicData uri="http://schemas.openxmlformats.org/drawingml/2006/picture">
+                <pic:pic xmlns:pic="http://schemas.openxmlformats.org/drawingml/2006/picture">
+                  <pic:nvPicPr>
+                    <pic:cNvPr id="6" name="Coordinator AcceptRequest.PNG"/>
+                    <pic:cNvPicPr/>
+                  </pic:nvPicPr>
+                  <pic:blipFill>
+                    <a:blip r:embed="rId12">
+                      <a:extLst>
+                        <a:ext uri="{28A0092B-C50C-407E-A947-70E740481C1C}">
+                          <a14:useLocalDpi xmlns:a14="http://schemas.microsoft.com/office/drawing/2010/main" val="0"/>
+                        </a:ext>
+                      </a:extLst>
+                    </a:blip>
+                    <a:stretch>
+                      <a:fillRect/>
+                    </a:stretch>
+                  </pic:blipFill>
+                  <pic:spPr>
+                    <a:xfrm>
+                      <a:off x="0" y="0"/>
+                      <a:ext cx="5943600" cy="2832100"/>
+                    </a:xfrm>
+                    <a:prstGeom prst="rect">
+                      <a:avLst/>
+                    </a:prstGeom>
+                  </pic:spPr>
+                </pic:pic>
+              </a:graphicData>
+            </a:graphic>
+          </wp:anchor>
+        </w:drawing>
+      </w:r>
+    </w:p>
+    <w:p>
+      <w:pPr>
+        <w:rPr>
+          <w:b/>
+        </w:rPr>
+      </w:pPr>
+    </w:p>
+    <w:p>
+      <w:pPr>
+        <w:rPr>
+          <w:b/>
+        </w:rPr>
+      </w:pPr>
+    </w:p>
+    <w:p>
+      <w:pPr>
+        <w:rPr>
+          <w:b/>
+        </w:rPr>
+      </w:pPr>
+    </w:p>
+    <w:p>
+      <w:pPr>
+        <w:rPr>
+          <w:b/>
+        </w:rPr>
+      </w:pPr>
+    </w:p>
+    <w:p>
+      <w:pPr>
+        <w:rPr>
+          <w:b/>
+        </w:rPr>
+      </w:pPr>
+      <w:r>
+        <w:rPr>
+          <w:b/>
+          <w:noProof/>
+        </w:rPr>
+        <w:drawing>
+          <wp:anchor distT="0" distB="0" distL="114300" distR="114300" simplePos="0" relativeHeight="251664384" behindDoc="1" locked="0" layoutInCell="1" allowOverlap="1" wp14:anchorId="4F286819" wp14:editId="5C2E60EB">
+            <wp:simplePos x="0" y="0"/>
+            <wp:positionH relativeFrom="margin">
+              <wp:posOffset>77637</wp:posOffset>
+            </wp:positionH>
+            <wp:positionV relativeFrom="paragraph">
+              <wp:posOffset>3447619</wp:posOffset>
+            </wp:positionV>
+            <wp:extent cx="5943600" cy="4017645"/>
+            <wp:effectExtent l="0" t="0" r="0" b="1905"/>
+            <wp:wrapNone/>
+            <wp:docPr id="10" name="Picture 10"/>
+            <wp:cNvGraphicFramePr>
+              <a:graphicFrameLocks xmlns:a="http://schemas.openxmlformats.org/drawingml/2006/main" noChangeAspect="1"/>
+            </wp:cNvGraphicFramePr>
+            <a:graphic xmlns:a="http://schemas.openxmlformats.org/drawingml/2006/main">
+              <a:graphicData uri="http://schemas.openxmlformats.org/drawingml/2006/picture">
+                <pic:pic xmlns:pic="http://schemas.openxmlformats.org/drawingml/2006/picture">
+                  <pic:nvPicPr>
+                    <pic:cNvPr id="10" name="StudentDetails.PNG"/>
+                    <pic:cNvPicPr/>
+                  </pic:nvPicPr>
+                  <pic:blipFill>
+                    <a:blip r:embed="rId13">
+                      <a:extLst>
+                        <a:ext uri="{28A0092B-C50C-407E-A947-70E740481C1C}">
+                          <a14:useLocalDpi xmlns:a14="http://schemas.microsoft.com/office/drawing/2010/main" val="0"/>
+                        </a:ext>
+                      </a:extLst>
+                    </a:blip>
+                    <a:stretch>
+                      <a:fillRect/>
+                    </a:stretch>
+                  </pic:blipFill>
+                  <pic:spPr>
+                    <a:xfrm>
+                      <a:off x="0" y="0"/>
+                      <a:ext cx="5943600" cy="4017645"/>
+                    </a:xfrm>
+                    <a:prstGeom prst="rect">
+                      <a:avLst/>
+                    </a:prstGeom>
+                  </pic:spPr>
+                </pic:pic>
+              </a:graphicData>
+            </a:graphic>
+          </wp:anchor>
+        </w:drawing>
+      </w:r>
+      <w:r>
+        <w:rPr>
+          <w:b/>
+        </w:rPr>
+        <w:br w:type="page"/>
+      </w:r>
+    </w:p>
+    <w:p>
+      <w:pPr>
+        <w:rPr>
+          <w:b/>
+        </w:rPr>
+      </w:pPr>
+      <w:r>
+        <w:rPr>
+          <w:b/>
+          <w:noProof/>
+        </w:rPr>
+        <w:lastRenderedPageBreak/>
+        <w:drawing>
+          <wp:anchor distT="0" distB="0" distL="114300" distR="114300" simplePos="0" relativeHeight="251660288" behindDoc="1" locked="0" layoutInCell="1" allowOverlap="1" wp14:anchorId="16946A2D" wp14:editId="56B9FACA">
+            <wp:simplePos x="0" y="0"/>
+            <wp:positionH relativeFrom="margin">
+              <wp:align>left</wp:align>
+            </wp:positionH>
+            <wp:positionV relativeFrom="paragraph">
+              <wp:posOffset>-319294</wp:posOffset>
+            </wp:positionV>
+            <wp:extent cx="6559091" cy="2725947"/>
+            <wp:effectExtent l="0" t="0" r="0" b="0"/>
+            <wp:wrapNone/>
+            <wp:docPr id="7" name="Picture 7"/>
+            <wp:cNvGraphicFramePr>
+              <a:graphicFrameLocks xmlns:a="http://schemas.openxmlformats.org/drawingml/2006/main" noChangeAspect="1"/>
+            </wp:cNvGraphicFramePr>
+            <a:graphic xmlns:a="http://schemas.openxmlformats.org/drawingml/2006/main">
+              <a:graphicData uri="http://schemas.openxmlformats.org/drawingml/2006/picture">
+                <pic:pic xmlns:pic="http://schemas.openxmlformats.org/drawingml/2006/picture">
+                  <pic:nvPicPr>
+                    <pic:cNvPr id="7" name="coordinatorOverview.PNG"/>
+                    <pic:cNvPicPr/>
+                  </pic:nvPicPr>
+                  <pic:blipFill>
+                    <a:blip r:embed="rId14">
+                      <a:extLst>
+                        <a:ext uri="{28A0092B-C50C-407E-A947-70E740481C1C}">
+                          <a14:useLocalDpi xmlns:a14="http://schemas.microsoft.com/office/drawing/2010/main" val="0"/>
+                        </a:ext>
+                      </a:extLst>
+                    </a:blip>
+                    <a:stretch>
+                      <a:fillRect/>
+                    </a:stretch>
+                  </pic:blipFill>
+                  <pic:spPr>
+                    <a:xfrm>
+                      <a:off x="0" y="0"/>
+                      <a:ext cx="6559091" cy="2725947"/>
+                    </a:xfrm>
+                    <a:prstGeom prst="rect">
+                      <a:avLst/>
+                    </a:prstGeom>
+                  </pic:spPr>
+                </pic:pic>
+              </a:graphicData>
+            </a:graphic>
+            <wp14:sizeRelH relativeFrom="margin">
+              <wp14:pctWidth>0</wp14:pctWidth>
+            </wp14:sizeRelH>
+            <wp14:sizeRelV relativeFrom="margin">
+              <wp14:pctHeight>0</wp14:pctHeight>
+            </wp14:sizeRelV>
+          </wp:anchor>
+        </w:drawing>
+      </w:r>
+      <w:r>
+        <w:rPr>
+          <w:b/>
+        </w:rPr>
+        <w:tab/>
+      </w:r>
+      <w:r>
+        <w:rPr>
+          <w:b/>
+        </w:rPr>
+        <w:tab/>
+      </w:r>
+      <w:r>
+        <w:rPr>
+          <w:b/>
+        </w:rPr>
+        <w:tab/>
+      </w:r>
+      <w:r>
+        <w:rPr>
+          <w:b/>
+        </w:rPr>
+        <w:tab/>
+      </w:r>
+      <w:r>
+        <w:rPr>
+          <w:b/>
+        </w:rPr>
+        <w:tab/>
+      </w:r>
+    </w:p>
+    <w:p>
+      <w:pPr>
+        <w:rPr>
+          <w:b/>
+        </w:rPr>
+      </w:pPr>
+    </w:p>
+    <w:p>
+      <w:pPr>
+        <w:rPr>
+          <w:b/>
+        </w:rPr>
+      </w:pPr>
+    </w:p>
+    <w:p>
+      <w:pPr>
+        <w:rPr>
+          <w:b/>
+        </w:rPr>
+      </w:pPr>
+    </w:p>
+    <w:p>
+      <w:pPr>
+        <w:rPr>
+          <w:b/>
+        </w:rPr>
+      </w:pPr>
+    </w:p>
+    <w:p>
+      <w:pPr>
+        <w:rPr>
+          <w:b/>
+        </w:rPr>
+      </w:pPr>
+    </w:p>
+    <w:p>
+      <w:pPr>
+        <w:rPr>
+          <w:b/>
+        </w:rPr>
+      </w:pPr>
+    </w:p>
+    <w:p>
+      <w:pPr>
+        <w:rPr>
+          <w:b/>
+        </w:rPr>
+      </w:pPr>
+    </w:p>
+    <w:p>
+      <w:pPr>
+        <w:rPr>
+          <w:b/>
+        </w:rPr>
+      </w:pPr>
+    </w:p>
+    <w:p>
+      <w:pPr>
+        <w:rPr>
+          <w:b/>
+        </w:rPr>
+      </w:pPr>
+    </w:p>
+    <w:p/>
+    <w:p/>
+    <w:p>
+      <w:r>
+        <w:rPr>
+          <w:b/>
+          <w:noProof/>
+        </w:rPr>
+        <w:drawing>
+          <wp:anchor distT="0" distB="0" distL="114300" distR="114300" simplePos="0" relativeHeight="251661312" behindDoc="1" locked="0" layoutInCell="1" allowOverlap="1" wp14:anchorId="041E867D" wp14:editId="221A2641">
+            <wp:simplePos x="0" y="0"/>
+            <wp:positionH relativeFrom="margin">
+              <wp:posOffset>-23716</wp:posOffset>
+            </wp:positionH>
+            <wp:positionV relativeFrom="paragraph">
+              <wp:posOffset>282630</wp:posOffset>
+            </wp:positionV>
+            <wp:extent cx="6531798" cy="2648309"/>
+            <wp:effectExtent l="0" t="0" r="2540" b="0"/>
+            <wp:wrapNone/>
+            <wp:docPr id="8" name="Picture 8"/>
+            <wp:cNvGraphicFramePr>
+              <a:graphicFrameLocks xmlns:a="http://schemas.openxmlformats.org/drawingml/2006/main" noChangeAspect="1"/>
+            </wp:cNvGraphicFramePr>
+            <a:graphic xmlns:a="http://schemas.openxmlformats.org/drawingml/2006/main">
+              <a:graphicData uri="http://schemas.openxmlformats.org/drawingml/2006/picture">
+                <pic:pic xmlns:pic="http://schemas.openxmlformats.org/drawingml/2006/picture">
+                  <pic:nvPicPr>
+                    <pic:cNvPr id="8" name="CoordinatorStudent.PNG"/>
+                    <pic:cNvPicPr/>
+                  </pic:nvPicPr>
+                  <pic:blipFill>
+                    <a:blip r:embed="rId15">
+                      <a:extLst>
+                        <a:ext uri="{28A0092B-C50C-407E-A947-70E740481C1C}">
+                          <a14:useLocalDpi xmlns:a14="http://schemas.microsoft.com/office/drawing/2010/main" val="0"/>
+                        </a:ext>
+                      </a:extLst>
+                    </a:blip>
+                    <a:stretch>
+                      <a:fillRect/>
+                    </a:stretch>
+                  </pic:blipFill>
+                  <pic:spPr>
+                    <a:xfrm>
+                      <a:off x="0" y="0"/>
+                      <a:ext cx="6531798" cy="2648309"/>
+                    </a:xfrm>
+                    <a:prstGeom prst="rect">
+                      <a:avLst/>
+                    </a:prstGeom>
+                  </pic:spPr>
+                </pic:pic>
+              </a:graphicData>
+            </a:graphic>
+            <wp14:sizeRelH relativeFrom="margin">
+              <wp14:pctWidth>0</wp14:pctWidth>
+            </wp14:sizeRelH>
+            <wp14:sizeRelV relativeFrom="margin">
+              <wp14:pctHeight>0</wp14:pctHeight>
+            </wp14:sizeRelV>
+          </wp:anchor>
+        </w:drawing>
+      </w:r>
+    </w:p>
+    <w:p/>
+    <w:p/>
+    <w:p/>
+    <w:p/>
+    <w:p/>
+    <w:p/>
+    <w:p/>
+    <w:p/>
+    <w:p/>
+    <w:p/>
+    <w:p/>
+    <w:p/>
+    <w:p/>
+    <w:p/>
+    <w:p/>
+    <w:p/>
+    <w:p>
+      <w:pPr>
+        <w:rPr>
+          <w:b/>
+        </w:rPr>
+      </w:pPr>
+      <w:r>
+        <w:lastRenderedPageBreak/>
+        <w:tab/>
+      </w:r>
+      <w:r>
+        <w:tab/>
+      </w:r>
+      <w:r>
+        <w:tab/>
+      </w:r>
+      <w:r>
+        <w:tab/>
+      </w:r>
+      <w:r>
+        <w:tab/>
+      </w:r>
+      <w:r>
+        <w:tab/>
+      </w:r>
+      <w:r>
+        <w:rPr>
+          <w:b/>
+        </w:rPr>
+        <w:t>Student :-</w:t>
+      </w:r>
+    </w:p>
+    <w:p>
+      <w:r>
+        <w:rPr>
+          <w:noProof/>
+        </w:rPr>
+        <w:drawing>
+          <wp:anchor distT="0" distB="0" distL="114300" distR="114300" simplePos="0" relativeHeight="251665408" behindDoc="1" locked="0" layoutInCell="1" allowOverlap="1" wp14:anchorId="49D1E2A2" wp14:editId="13F04FF9">
+            <wp:simplePos x="0" y="0"/>
+            <wp:positionH relativeFrom="margin">
+              <wp:posOffset>189675</wp:posOffset>
+            </wp:positionH>
+            <wp:positionV relativeFrom="paragraph">
+              <wp:posOffset>8890</wp:posOffset>
+            </wp:positionV>
+            <wp:extent cx="5943600" cy="4017645"/>
+            <wp:effectExtent l="0" t="0" r="0" b="1905"/>
+            <wp:wrapNone/>
+            <wp:docPr id="12" name="Picture 12"/>
+            <wp:cNvGraphicFramePr>
+              <a:graphicFrameLocks xmlns:a="http://schemas.openxmlformats.org/drawingml/2006/main" noChangeAspect="1"/>
+            </wp:cNvGraphicFramePr>
+            <a:graphic xmlns:a="http://schemas.openxmlformats.org/drawingml/2006/main">
+              <a:graphicData uri="http://schemas.openxmlformats.org/drawingml/2006/picture">
+                <pic:pic xmlns:pic="http://schemas.openxmlformats.org/drawingml/2006/picture">
+                  <pic:nvPicPr>
+                    <pic:cNvPr id="12" name="StudentDetails.PNG"/>
+                    <pic:cNvPicPr/>
+                  </pic:nvPicPr>
+                  <pic:blipFill>
+                    <a:blip r:embed="rId13">
+                      <a:extLst>
+                        <a:ext uri="{28A0092B-C50C-407E-A947-70E740481C1C}">
+                          <a14:useLocalDpi xmlns:a14="http://schemas.microsoft.com/office/drawing/2010/main" val="0"/>
+                        </a:ext>
+                      </a:extLst>
+                    </a:blip>
+                    <a:stretch>
+                      <a:fillRect/>
+                    </a:stretch>
+                  </pic:blipFill>
+                  <pic:spPr>
+                    <a:xfrm>
+                      <a:off x="0" y="0"/>
+                      <a:ext cx="5943600" cy="4017645"/>
+                    </a:xfrm>
+                    <a:prstGeom prst="rect">
+                      <a:avLst/>
+                    </a:prstGeom>
+                  </pic:spPr>
+                </pic:pic>
+              </a:graphicData>
+            </a:graphic>
+          </wp:anchor>
+        </w:drawing>
+      </w:r>
+    </w:p>
+    <w:p/>
+    <w:p/>
+    <w:p/>
+    <w:p/>
+    <w:p/>
+    <w:p/>
+    <w:p/>
+    <w:p/>
+    <w:p/>
+    <w:p/>
+    <w:p/>
+    <w:p/>
+    <w:p/>
+    <w:p>
+      <w:pPr>
+        <w:tabs>
+          <w:tab w:val="left" w:pos="1721"/>
+        </w:tabs>
+      </w:pPr>
+      <w:r>
+        <w:tab/>
+      </w:r>
+    </w:p>
+    <w:p>
+      <w:r>
+        <w:rPr>
+          <w:b/>
+          <w:noProof/>
+        </w:rPr>
+        <w:drawing>
+          <wp:anchor distT="0" distB="0" distL="114300" distR="114300" simplePos="0" relativeHeight="251663360" behindDoc="1" locked="0" layoutInCell="1" allowOverlap="1" wp14:anchorId="46E38FA5" wp14:editId="230A76E6">
+            <wp:simplePos x="0" y="0"/>
+            <wp:positionH relativeFrom="margin">
+              <wp:posOffset>213822</wp:posOffset>
+            </wp:positionH>
+            <wp:positionV relativeFrom="paragraph">
+              <wp:posOffset>173132</wp:posOffset>
+            </wp:positionV>
+            <wp:extent cx="5943600" cy="3688715"/>
+            <wp:effectExtent l="0" t="0" r="0" b="6985"/>
+            <wp:wrapNone/>
+            <wp:docPr id="11" name="Picture 11"/>
+            <wp:cNvGraphicFramePr>
+              <a:graphicFrameLocks xmlns:a="http://schemas.openxmlformats.org/drawingml/2006/main" noChangeAspect="1"/>
+            </wp:cNvGraphicFramePr>
+            <a:graphic xmlns:a="http://schemas.openxmlformats.org/drawingml/2006/main">
+              <a:graphicData uri="http://schemas.openxmlformats.org/drawingml/2006/picture">
+                <pic:pic xmlns:pic="http://schemas.openxmlformats.org/drawingml/2006/picture">
+                  <pic:nvPicPr>
+                    <pic:cNvPr id="11" name="SubjectDetails.PNG"/>
+                    <pic:cNvPicPr/>
+                  </pic:nvPicPr>
+                  <pic:blipFill>
+                    <a:blip r:embed="rId16">
+                      <a:extLst>
+                        <a:ext uri="{28A0092B-C50C-407E-A947-70E740481C1C}">
+                          <a14:useLocalDpi xmlns:a14="http://schemas.microsoft.com/office/drawing/2010/main" val="0"/>
+                        </a:ext>
+                      </a:extLst>
+                    </a:blip>
+                    <a:stretch>
+                      <a:fillRect/>
+                    </a:stretch>
+                  </pic:blipFill>
+                  <pic:spPr>
+                    <a:xfrm>
+                      <a:off x="0" y="0"/>
+                      <a:ext cx="5943600" cy="3688715"/>
+                    </a:xfrm>
+                    <a:prstGeom prst="rect">
+                      <a:avLst/>
+                    </a:prstGeom>
+                  </pic:spPr>
+                </pic:pic>
+              </a:graphicData>
+            </a:graphic>
+          </wp:anchor>
+        </w:drawing>
+      </w:r>
+      <w:r>
+        <w:br w:type="page"/>
+      </w:r>
+    </w:p>
+    <w:p>
+      <w:pPr>
+        <w:tabs>
+          <w:tab w:val="left" w:pos="1721"/>
+        </w:tabs>
+      </w:pPr>
+      <w:r>
+        <w:rPr>
+          <w:b/>
+          <w:noProof/>
+        </w:rPr>
+        <w:lastRenderedPageBreak/>
+        <w:drawing>
+          <wp:anchor distT="0" distB="0" distL="114300" distR="114300" simplePos="0" relativeHeight="251662336" behindDoc="1" locked="0" layoutInCell="1" allowOverlap="1" wp14:anchorId="4FFF1558" wp14:editId="07E2B933">
+            <wp:simplePos x="0" y="0"/>
+            <wp:positionH relativeFrom="margin">
+              <wp:posOffset>331289</wp:posOffset>
+            </wp:positionH>
+            <wp:positionV relativeFrom="paragraph">
+              <wp:posOffset>298153</wp:posOffset>
+            </wp:positionV>
+            <wp:extent cx="5943600" cy="3948430"/>
+            <wp:effectExtent l="0" t="0" r="0" b="0"/>
+            <wp:wrapNone/>
+            <wp:docPr id="9" name="Picture 9"/>
+            <wp:cNvGraphicFramePr>
+              <a:graphicFrameLocks xmlns:a="http://schemas.openxmlformats.org/drawingml/2006/main" noChangeAspect="1"/>
+            </wp:cNvGraphicFramePr>
+            <a:graphic xmlns:a="http://schemas.openxmlformats.org/drawingml/2006/main">
+              <a:graphicData uri="http://schemas.openxmlformats.org/drawingml/2006/picture">
+                <pic:pic xmlns:pic="http://schemas.openxmlformats.org/drawingml/2006/picture">
+                  <pic:nvPicPr>
+                    <pic:cNvPr id="9" name="RegisterStudent.PNG"/>
+                    <pic:cNvPicPr/>
+                  </pic:nvPicPr>
+                  <pic:blipFill>
+                    <a:blip r:embed="rId17">
+                      <a:extLst>
+                        <a:ext uri="{28A0092B-C50C-407E-A947-70E740481C1C}">
+                          <a14:useLocalDpi xmlns:a14="http://schemas.microsoft.com/office/drawing/2010/main" val="0"/>
+                        </a:ext>
+                      </a:extLst>
+                    </a:blip>
+                    <a:stretch>
+                      <a:fillRect/>
+                    </a:stretch>
+                  </pic:blipFill>
+                  <pic:spPr>
+                    <a:xfrm>
+                      <a:off x="0" y="0"/>
+                      <a:ext cx="5943600" cy="3948430"/>
+                    </a:xfrm>
+                    <a:prstGeom prst="rect">
+                      <a:avLst/>
+                    </a:prstGeom>
+                  </pic:spPr>
+                </pic:pic>
+              </a:graphicData>
+            </a:graphic>
+          </wp:anchor>
+        </w:drawing>
+      </w:r>
+    </w:p>
     <w:sectPr>
       <w:pgSz w:w="12240" w:h="15840"/>
       <w:pgMar w:top="1440" w:right="1440" w:bottom="1440" w:left="1440" w:header="720" w:footer="720" w:gutter="0"/>
@@ -1280,7 +2209,120 @@
 
 <file path=word/numbering.xml><?xml version="1.0" encoding="utf-8"?>
 <w:numbering xmlns:wpc="http://schemas.microsoft.com/office/word/2010/wordprocessingCanvas" xmlns:mc="http://schemas.openxmlformats.org/markup-compatibility/2006" xmlns:o="urn:schemas-microsoft-com:office:office" xmlns:r="http://schemas.openxmlformats.org/officeDocument/2006/relationships" xmlns:m="http://schemas.openxmlformats.org/officeDocument/2006/math" xmlns:v="urn:schemas-microsoft-com:vml" xmlns:wp14="http://schemas.microsoft.com/office/word/2010/wordprocessingDrawing" xmlns:wp="http://schemas.openxmlformats.org/drawingml/2006/wordprocessingDrawing" xmlns:w10="urn:schemas-microsoft-com:office:word" xmlns:w="http://schemas.openxmlformats.org/wordprocessingml/2006/main" xmlns:w14="http://schemas.microsoft.com/office/word/2010/wordml" xmlns:w15="http://schemas.microsoft.com/office/word/2012/wordml" xmlns:wpg="http://schemas.microsoft.com/office/word/2010/wordprocessingGroup" xmlns:wpi="http://schemas.microsoft.com/office/word/2010/wordprocessingInk" xmlns:wne="http://schemas.microsoft.com/office/word/2006/wordml" xmlns:wps="http://schemas.microsoft.com/office/word/2010/wordprocessingShape" mc:Ignorable="w14 w15 wp14">
-  <w:abstractNum w:abstractNumId="0" w15:restartNumberingAfterBreak="0">
+  <w:abstractNum w:abstractNumId="0">
+    <w:nsid w:val="220F592A"/>
+    <w:multiLevelType w:val="hybridMultilevel"/>
+    <w:tmpl w:val="BCF6BC8C"/>
+    <w:lvl w:ilvl="0" w:tplc="04090001">
+      <w:start w:val="1"/>
+      <w:numFmt w:val="bullet"/>
+      <w:lvlText w:val=""/>
+      <w:lvlJc w:val="left"/>
+      <w:pPr>
+        <w:ind w:left="720" w:hanging="360"/>
+      </w:pPr>
+      <w:rPr>
+        <w:rFonts w:ascii="Symbol" w:hAnsi="Symbol" w:hint="default"/>
+      </w:rPr>
+    </w:lvl>
+    <w:lvl w:ilvl="1" w:tplc="04090003" w:tentative="1">
+      <w:start w:val="1"/>
+      <w:numFmt w:val="bullet"/>
+      <w:lvlText w:val="o"/>
+      <w:lvlJc w:val="left"/>
+      <w:pPr>
+        <w:ind w:left="1440" w:hanging="360"/>
+      </w:pPr>
+      <w:rPr>
+        <w:rFonts w:ascii="Courier New" w:hAnsi="Courier New" w:cs="Courier New" w:hint="default"/>
+      </w:rPr>
+    </w:lvl>
+    <w:lvl w:ilvl="2" w:tplc="04090005" w:tentative="1">
+      <w:start w:val="1"/>
+      <w:numFmt w:val="bullet"/>
+      <w:lvlText w:val=""/>
+      <w:lvlJc w:val="left"/>
+      <w:pPr>
+        <w:ind w:left="2160" w:hanging="360"/>
+      </w:pPr>
+      <w:rPr>
+        <w:rFonts w:ascii="Wingdings" w:hAnsi="Wingdings" w:hint="default"/>
+      </w:rPr>
+    </w:lvl>
+    <w:lvl w:ilvl="3" w:tplc="04090001" w:tentative="1">
+      <w:start w:val="1"/>
+      <w:numFmt w:val="bullet"/>
+      <w:lvlText w:val=""/>
+      <w:lvlJc w:val="left"/>
+      <w:pPr>
+        <w:ind w:left="2880" w:hanging="360"/>
+      </w:pPr>
+      <w:rPr>
+        <w:rFonts w:ascii="Symbol" w:hAnsi="Symbol" w:hint="default"/>
+      </w:rPr>
+    </w:lvl>
+    <w:lvl w:ilvl="4" w:tplc="04090003" w:tentative="1">
+      <w:start w:val="1"/>
+      <w:numFmt w:val="bullet"/>
+      <w:lvlText w:val="o"/>
+      <w:lvlJc w:val="left"/>
+      <w:pPr>
+        <w:ind w:left="3600" w:hanging="360"/>
+      </w:pPr>
+      <w:rPr>
+        <w:rFonts w:ascii="Courier New" w:hAnsi="Courier New" w:cs="Courier New" w:hint="default"/>
+      </w:rPr>
+    </w:lvl>
+    <w:lvl w:ilvl="5" w:tplc="04090005" w:tentative="1">
+      <w:start w:val="1"/>
+      <w:numFmt w:val="bullet"/>
+      <w:lvlText w:val=""/>
+      <w:lvlJc w:val="left"/>
+      <w:pPr>
+        <w:ind w:left="4320" w:hanging="360"/>
+      </w:pPr>
+      <w:rPr>
+        <w:rFonts w:ascii="Wingdings" w:hAnsi="Wingdings" w:hint="default"/>
+      </w:rPr>
+    </w:lvl>
+    <w:lvl w:ilvl="6" w:tplc="04090001" w:tentative="1">
+      <w:start w:val="1"/>
+      <w:numFmt w:val="bullet"/>
+      <w:lvlText w:val=""/>
+      <w:lvlJc w:val="left"/>
+      <w:pPr>
+        <w:ind w:left="5040" w:hanging="360"/>
+      </w:pPr>
+      <w:rPr>
+        <w:rFonts w:ascii="Symbol" w:hAnsi="Symbol" w:hint="default"/>
+      </w:rPr>
+    </w:lvl>
+    <w:lvl w:ilvl="7" w:tplc="04090003" w:tentative="1">
+      <w:start w:val="1"/>
+      <w:numFmt w:val="bullet"/>
+      <w:lvlText w:val="o"/>
+      <w:lvlJc w:val="left"/>
+      <w:pPr>
+        <w:ind w:left="5760" w:hanging="360"/>
+      </w:pPr>
+      <w:rPr>
+        <w:rFonts w:ascii="Courier New" w:hAnsi="Courier New" w:cs="Courier New" w:hint="default"/>
+      </w:rPr>
+    </w:lvl>
+    <w:lvl w:ilvl="8" w:tplc="04090005" w:tentative="1">
+      <w:start w:val="1"/>
+      <w:numFmt w:val="bullet"/>
+      <w:lvlText w:val=""/>
+      <w:lvlJc w:val="left"/>
+      <w:pPr>
+        <w:ind w:left="6480" w:hanging="360"/>
+      </w:pPr>
+      <w:rPr>
+        <w:rFonts w:ascii="Wingdings" w:hAnsi="Wingdings" w:hint="default"/>
+      </w:rPr>
+    </w:lvl>
+  </w:abstractNum>
+  <w:abstractNum w:abstractNumId="1">
     <w:nsid w:val="44D85223"/>
     <w:multiLevelType w:val="multilevel"/>
     <w:tmpl w:val="9DB6EA68"/>
@@ -1394,7 +2436,7 @@
     </w:lvl>
   </w:abstractNum>
   <w:num w:numId="1">
-    <w:abstractNumId w:val="0"/>
+    <w:abstractNumId w:val="1"/>
     <w:lvlOverride w:ilvl="0">
       <w:startOverride w:val="1"/>
     </w:lvlOverride>
@@ -1422,6 +2464,9 @@
     <w:lvlOverride w:ilvl="8">
       <w:startOverride w:val="1"/>
     </w:lvlOverride>
+  </w:num>
+  <w:num w:numId="2">
+    <w:abstractNumId w:val="0"/>
   </w:num>
 </w:numbering>
 </file>
@@ -1820,6 +2865,27 @@
     <w:name w:val="Normal"/>
     <w:qFormat/>
   </w:style>
+  <w:style w:type="paragraph" w:styleId="Heading1">
+    <w:name w:val="heading 1"/>
+    <w:basedOn w:val="Normal"/>
+    <w:next w:val="Normal"/>
+    <w:link w:val="Heading1Char"/>
+    <w:uiPriority w:val="9"/>
+    <w:qFormat/>
+    <w:rsid w:val="00F32923"/>
+    <w:pPr>
+      <w:keepNext/>
+      <w:keepLines/>
+      <w:spacing w:before="240" w:after="0"/>
+      <w:outlineLvl w:val="0"/>
+    </w:pPr>
+    <w:rPr>
+      <w:rFonts w:asciiTheme="majorHAnsi" w:eastAsiaTheme="majorEastAsia" w:hAnsiTheme="majorHAnsi" w:cstheme="majorBidi"/>
+      <w:color w:val="2E74B5" w:themeColor="accent1" w:themeShade="BF"/>
+      <w:sz w:val="32"/>
+      <w:szCs w:val="32"/>
+    </w:rPr>
+  </w:style>
   <w:style w:type="character" w:default="1" w:styleId="DefaultParagraphFont">
     <w:name w:val="Default Paragraph Font"/>
     <w:uiPriority w:val="1"/>
@@ -1913,6 +2979,30 @@
       <w:color w:val="954F72" w:themeColor="followedHyperlink"/>
       <w:u w:val="single"/>
     </w:rPr>
+  </w:style>
+  <w:style w:type="character" w:customStyle="1" w:styleId="Heading1Char">
+    <w:name w:val="Heading 1 Char"/>
+    <w:basedOn w:val="DefaultParagraphFont"/>
+    <w:link w:val="Heading1"/>
+    <w:uiPriority w:val="9"/>
+    <w:rsid w:val="00F32923"/>
+    <w:rPr>
+      <w:rFonts w:asciiTheme="majorHAnsi" w:eastAsiaTheme="majorEastAsia" w:hAnsiTheme="majorHAnsi" w:cstheme="majorBidi"/>
+      <w:color w:val="2E74B5" w:themeColor="accent1" w:themeShade="BF"/>
+      <w:sz w:val="32"/>
+      <w:szCs w:val="32"/>
+    </w:rPr>
+  </w:style>
+  <w:style w:type="paragraph" w:styleId="ListParagraph">
+    <w:name w:val="List Paragraph"/>
+    <w:basedOn w:val="Normal"/>
+    <w:uiPriority w:val="34"/>
+    <w:qFormat/>
+    <w:rsid w:val="00F32923"/>
+    <w:pPr>
+      <w:ind w:left="720"/>
+      <w:contextualSpacing/>
+    </w:pPr>
   </w:style>
 </w:styles>
 </file>

</xml_diff>